<commit_message>
I have to admit, it's getting better.
</commit_message>
<xml_diff>
--- a/apa_processed.docx
+++ b/apa_processed.docx
@@ -61,8 +61,7 @@
       </w:tabs>
     </w:pPr>
     <w:r>
-      <w:t>TEMPLATE FOR THE APAQUARTO FORMAT:
-7TH EDITION APA DOCUMENTS IN QUARTO</w:t>
+      <w:t>TEMPLATE FOR THE APAQUARTO FORMAT</w:t>
     </w:r>
     <w:r>
       <w:tab/>
@@ -100,191 +99,6 @@
 <file path=word/numbering.xml><?xml version="1.0" encoding="utf-8"?>
 <w:numbering xmlns:wpc="http://schemas.microsoft.com/office/word/2010/wordprocessingCanvas" xmlns:cx="http://schemas.microsoft.com/office/drawing/2014/chartex" xmlns:cx1="http://schemas.microsoft.com/office/drawing/2015/9/8/chartex" xmlns:cx2="http://schemas.microsoft.com/office/drawing/2015/10/21/chartex" xmlns:cx3="http://schemas.microsoft.com/office/drawing/2016/5/9/chartex" xmlns:cx4="http://schemas.microsoft.com/office/drawing/2016/5/10/chartex" xmlns:cx5="http://schemas.microsoft.com/office/drawing/2016/5/11/chartex" xmlns:cx6="http://schemas.microsoft.com/office/drawing/2016/5/12/chartex" xmlns:cx7="http://schemas.microsoft.com/office/drawing/2016/5/13/chartex" xmlns:cx8="http://schemas.microsoft.com/office/drawing/2016/5/14/chartex" xmlns:mc="http://schemas.openxmlformats.org/markup-compatibility/2006" xmlns:aink="http://schemas.microsoft.com/office/drawing/2016/ink" xmlns:am3d="http://schemas.microsoft.com/office/drawing/2017/model3d" xmlns:o="urn:schemas-microsoft-com:office:office" xmlns:oel="http://schemas.microsoft.com/office/2019/extlst" xmlns:r="http://schemas.openxmlformats.org/officeDocument/2006/relationships" xmlns:m="http://schemas.openxmlformats.org/officeDocument/2006/math" xmlns:v="urn:schemas-microsoft-com:vml" xmlns:wp14="http://schemas.microsoft.com/office/word/2010/wordprocessingDrawing" xmlns:wp="http://schemas.openxmlformats.org/drawingml/2006/wordprocessingDrawing" xmlns:w10="urn:schemas-microsoft-com:office:word" xmlns:w="http://schemas.openxmlformats.org/wordprocessingml/2006/main" xmlns:w14="http://schemas.microsoft.com/office/word/2010/wordml" xmlns:w15="http://schemas.microsoft.com/office/word/2012/wordml" xmlns:w16cex="http://schemas.microsoft.com/office/word/2018/wordml/cex" xmlns:w16cid="http://schemas.microsoft.com/office/word/2016/wordml/cid" xmlns:w16="http://schemas.microsoft.com/office/word/2018/wordml" xmlns:w16sdtdh="http://schemas.microsoft.com/office/word/2020/wordml/sdtdatahash" xmlns:w16se="http://schemas.microsoft.com/office/word/2015/wordml/symex" xmlns:wpg="http://schemas.microsoft.com/office/word/2010/wordprocessingGroup" xmlns:wpi="http://schemas.microsoft.com/office/word/2010/wordprocessingInk" xmlns:wne="http://schemas.microsoft.com/office/word/2006/wordml" xmlns:wps="http://schemas.microsoft.com/office/word/2010/wordprocessingShape" mc:Ignorable="w14 w15 w16se w16cid w16 w16cex w16sdtdh wp14">
   <w:abstractNum w:abstractNumId="0" w15:restartNumberingAfterBreak="0">
-    <w:nsid w:val="FFFFFF7C"/>
-    <w:multiLevelType w:val="singleLevel"/>
-    <w:tmpl w:val="EA1CCE0A"/>
-    <w:lvl w:ilvl="0">
-      <w:start w:val="1"/>
-      <w:numFmt w:val="decimal"/>
-      <w:lvlText w:val="%1."/>
-      <w:lvlJc w:val="left"/>
-      <w:pPr>
-        <w:tabs>
-          <w:tab w:val="num" w:pos="1800"/>
-        </w:tabs>
-        <w:ind w:left="1800" w:hanging="360"/>
-      </w:pPr>
-    </w:lvl>
-  </w:abstractNum>
-  <w:abstractNum w:abstractNumId="1" w15:restartNumberingAfterBreak="0">
-    <w:nsid w:val="FFFFFF7D"/>
-    <w:multiLevelType w:val="singleLevel"/>
-    <w:tmpl w:val="9CD05FEC"/>
-    <w:lvl w:ilvl="0">
-      <w:start w:val="1"/>
-      <w:numFmt w:val="decimal"/>
-      <w:lvlText w:val="%1."/>
-      <w:lvlJc w:val="left"/>
-      <w:pPr>
-        <w:tabs>
-          <w:tab w:val="num" w:pos="1440"/>
-        </w:tabs>
-        <w:ind w:left="1440" w:hanging="360"/>
-      </w:pPr>
-    </w:lvl>
-  </w:abstractNum>
-  <w:abstractNum w:abstractNumId="2" w15:restartNumberingAfterBreak="0">
-    <w:nsid w:val="FFFFFF7E"/>
-    <w:multiLevelType w:val="singleLevel"/>
-    <w:tmpl w:val="31760120"/>
-    <w:lvl w:ilvl="0">
-      <w:start w:val="1"/>
-      <w:numFmt w:val="decimal"/>
-      <w:lvlText w:val="%1."/>
-      <w:lvlJc w:val="left"/>
-      <w:pPr>
-        <w:tabs>
-          <w:tab w:val="num" w:pos="1080"/>
-        </w:tabs>
-        <w:ind w:left="1080" w:hanging="360"/>
-      </w:pPr>
-    </w:lvl>
-  </w:abstractNum>
-  <w:abstractNum w:abstractNumId="3" w15:restartNumberingAfterBreak="0">
-    <w:nsid w:val="FFFFFF7F"/>
-    <w:multiLevelType w:val="singleLevel"/>
-    <w:tmpl w:val="DE32D0A2"/>
-    <w:lvl w:ilvl="0">
-      <w:start w:val="1"/>
-      <w:numFmt w:val="decimal"/>
-      <w:lvlText w:val="%1."/>
-      <w:lvlJc w:val="left"/>
-      <w:pPr>
-        <w:tabs>
-          <w:tab w:val="num" w:pos="720"/>
-        </w:tabs>
-        <w:ind w:left="720" w:hanging="360"/>
-      </w:pPr>
-    </w:lvl>
-  </w:abstractNum>
-  <w:abstractNum w:abstractNumId="4" w15:restartNumberingAfterBreak="0">
-    <w:nsid w:val="FFFFFF80"/>
-    <w:multiLevelType w:val="singleLevel"/>
-    <w:tmpl w:val="4A8438DE"/>
-    <w:lvl w:ilvl="0">
-      <w:start w:val="1"/>
-      <w:numFmt w:val="bullet"/>
-      <w:lvlText w:val=""/>
-      <w:lvlJc w:val="left"/>
-      <w:pPr>
-        <w:tabs>
-          <w:tab w:val="num" w:pos="1800"/>
-        </w:tabs>
-        <w:ind w:left="1800" w:hanging="360"/>
-      </w:pPr>
-      <w:rPr>
-        <w:rFonts w:ascii="Symbol" w:hAnsi="Symbol" w:hint="default"/>
-      </w:rPr>
-    </w:lvl>
-  </w:abstractNum>
-  <w:abstractNum w:abstractNumId="5" w15:restartNumberingAfterBreak="0">
-    <w:nsid w:val="FFFFFF81"/>
-    <w:multiLevelType w:val="singleLevel"/>
-    <w:tmpl w:val="BADC1640"/>
-    <w:lvl w:ilvl="0">
-      <w:start w:val="1"/>
-      <w:numFmt w:val="bullet"/>
-      <w:lvlText w:val=""/>
-      <w:lvlJc w:val="left"/>
-      <w:pPr>
-        <w:tabs>
-          <w:tab w:val="num" w:pos="1440"/>
-        </w:tabs>
-        <w:ind w:left="1440" w:hanging="360"/>
-      </w:pPr>
-      <w:rPr>
-        <w:rFonts w:ascii="Symbol" w:hAnsi="Symbol" w:hint="default"/>
-      </w:rPr>
-    </w:lvl>
-  </w:abstractNum>
-  <w:abstractNum w:abstractNumId="6" w15:restartNumberingAfterBreak="0">
-    <w:nsid w:val="FFFFFF82"/>
-    <w:multiLevelType w:val="singleLevel"/>
-    <w:tmpl w:val="2144781C"/>
-    <w:lvl w:ilvl="0">
-      <w:start w:val="1"/>
-      <w:numFmt w:val="bullet"/>
-      <w:lvlText w:val=""/>
-      <w:lvlJc w:val="left"/>
-      <w:pPr>
-        <w:tabs>
-          <w:tab w:val="num" w:pos="1080"/>
-        </w:tabs>
-        <w:ind w:left="1080" w:hanging="360"/>
-      </w:pPr>
-      <w:rPr>
-        <w:rFonts w:ascii="Symbol" w:hAnsi="Symbol" w:hint="default"/>
-      </w:rPr>
-    </w:lvl>
-  </w:abstractNum>
-  <w:abstractNum w:abstractNumId="7" w15:restartNumberingAfterBreak="0">
-    <w:nsid w:val="FFFFFF83"/>
-    <w:multiLevelType w:val="singleLevel"/>
-    <w:tmpl w:val="E530E46A"/>
-    <w:lvl w:ilvl="0">
-      <w:start w:val="1"/>
-      <w:numFmt w:val="bullet"/>
-      <w:lvlText w:val=""/>
-      <w:lvlJc w:val="left"/>
-      <w:pPr>
-        <w:tabs>
-          <w:tab w:val="num" w:pos="720"/>
-        </w:tabs>
-        <w:ind w:left="720" w:hanging="360"/>
-      </w:pPr>
-      <w:rPr>
-        <w:rFonts w:ascii="Symbol" w:hAnsi="Symbol" w:hint="default"/>
-      </w:rPr>
-    </w:lvl>
-  </w:abstractNum>
-  <w:abstractNum w:abstractNumId="8" w15:restartNumberingAfterBreak="0">
-    <w:nsid w:val="FFFFFF88"/>
-    <w:multiLevelType w:val="singleLevel"/>
-    <w:tmpl w:val="B70CDB4E"/>
-    <w:lvl w:ilvl="0">
-      <w:start w:val="1"/>
-      <w:numFmt w:val="decimal"/>
-      <w:lvlText w:val="%1."/>
-      <w:lvlJc w:val="left"/>
-      <w:pPr>
-        <w:tabs>
-          <w:tab w:val="num" w:pos="360"/>
-        </w:tabs>
-        <w:ind w:left="360" w:hanging="360"/>
-      </w:pPr>
-    </w:lvl>
-  </w:abstractNum>
-  <w:abstractNum w:abstractNumId="9" w15:restartNumberingAfterBreak="0">
-    <w:nsid w:val="FFFFFF89"/>
-    <w:multiLevelType w:val="singleLevel"/>
-    <w:tmpl w:val="9A5C3FEC"/>
-    <w:lvl w:ilvl="0">
-      <w:start w:val="1"/>
-      <w:numFmt w:val="bullet"/>
-      <w:lvlText w:val=""/>
-      <w:lvlJc w:val="left"/>
-      <w:pPr>
-        <w:tabs>
-          <w:tab w:val="num" w:pos="360"/>
-        </w:tabs>
-        <w:ind w:left="360" w:hanging="360"/>
-      </w:pPr>
-      <w:rPr>
-        <w:rFonts w:ascii="Symbol" w:hAnsi="Symbol" w:hint="default"/>
-      </w:rPr>
-    </w:lvl>
-  </w:abstractNum>
-  <w:abstractNum w:abstractNumId="10" w15:restartNumberingAfterBreak="0">
     <w:nsid w:val="5D1079BE"/>
     <w:multiLevelType w:val="hybridMultilevel"/>
     <w:tmpl w:val="589A61B8"/>
@@ -375,72 +189,6 @@
     </w:lvl>
   </w:abstractNum>
   <w:num w:numId="1" w16cid:durableId="423961382">
-    <w:abstractNumId w:val="10"/>
-  </w:num>
-  <w:num w:numId="2" w16cid:durableId="2041321118">
-    <w:abstractNumId w:val="9"/>
-  </w:num>
-  <w:num w:numId="3" w16cid:durableId="932476804">
-    <w:abstractNumId w:val="7"/>
-  </w:num>
-  <w:num w:numId="4" w16cid:durableId="1490364700">
-    <w:abstractNumId w:val="6"/>
-  </w:num>
-  <w:num w:numId="5" w16cid:durableId="278492601">
-    <w:abstractNumId w:val="5"/>
-  </w:num>
-  <w:num w:numId="6" w16cid:durableId="1811752057">
-    <w:abstractNumId w:val="4"/>
-  </w:num>
-  <w:num w:numId="7" w16cid:durableId="515072864">
-    <w:abstractNumId w:val="8"/>
-  </w:num>
-  <w:num w:numId="8" w16cid:durableId="1399128131">
-    <w:abstractNumId w:val="3"/>
-  </w:num>
-  <w:num w:numId="9" w16cid:durableId="1885211814">
-    <w:abstractNumId w:val="2"/>
-  </w:num>
-  <w:num w:numId="10" w16cid:durableId="439375665">
-    <w:abstractNumId w:val="1"/>
-  </w:num>
-  <w:num w:numId="11" w16cid:durableId="213202636">
-    <w:abstractNumId w:val="0"/>
-  </w:num>
-  <w:num w:numId="12" w16cid:durableId="1305164311">
-    <w:abstractNumId w:val="0"/>
-  </w:num>
-  <w:num w:numId="13" w16cid:durableId="602146854">
-    <w:abstractNumId w:val="9"/>
-  </w:num>
-  <w:num w:numId="14" w16cid:durableId="2013213418">
-    <w:abstractNumId w:val="7"/>
-  </w:num>
-  <w:num w:numId="15" w16cid:durableId="1420826825">
-    <w:abstractNumId w:val="6"/>
-  </w:num>
-  <w:num w:numId="16" w16cid:durableId="1605770507">
-    <w:abstractNumId w:val="5"/>
-  </w:num>
-  <w:num w:numId="17" w16cid:durableId="924806241">
-    <w:abstractNumId w:val="4"/>
-  </w:num>
-  <w:num w:numId="18" w16cid:durableId="1770467760">
-    <w:abstractNumId w:val="8"/>
-  </w:num>
-  <w:num w:numId="19" w16cid:durableId="2107991042">
-    <w:abstractNumId w:val="3"/>
-  </w:num>
-  <w:num w:numId="20" w16cid:durableId="826167855">
-    <w:abstractNumId w:val="2"/>
-  </w:num>
-  <w:num w:numId="21" w16cid:durableId="1528328461">
-    <w:abstractNumId w:val="1"/>
-  </w:num>
-  <w:num w:numId="22" w16cid:durableId="1679502960">
-    <w:abstractNumId w:val="0"/>
-  </w:num>
-  <w:num w:numId="23" w16cid:durableId="67578264">
     <w:abstractNumId w:val="0"/>
   </w:num>
   <w:numIdMacAtCleanup w:val="1"/>
@@ -805,7 +553,7 @@
   <w:style w:type="paragraph" w:default="1" w:styleId="Normal">
     <w:name w:val="Normal"/>
     <w:qFormat/>
-    <w:rsid w:val="00CB7758"/>
+    <w:rsid w:val="00387689"/>
     <w:pPr>
       <w:spacing w:after="0" w:line="480" w:lineRule="auto"/>
     </w:pPr>
@@ -1031,7 +779,11 @@
     <w:name w:val="Compact"/>
     <w:basedOn w:val="BodyText"/>
     <w:qFormat/>
-    <w:rsid w:val="00F3598F"/>
+    <w:rsid w:val="00387689"/>
+    <w:pPr>
+      <w:spacing w:line="240" w:lineRule="auto"/>
+      <w:ind w:firstLine="0"/>
+    </w:pPr>
   </w:style>
   <w:style w:type="paragraph" w:styleId="Title">
     <w:name w:val="Title"/>
@@ -1130,27 +882,38 @@
     <w:semiHidden/>
     <w:unhideWhenUsed/>
     <w:qFormat/>
+    <w:rsid w:val="00387689"/>
+    <w:pPr>
+      <w:spacing w:before="60" w:after="60"/>
+    </w:pPr>
     <w:tblPr>
       <w:tblInd w:w="0" w:type="dxa"/>
+      <w:tblBorders>
+        <w:bottom w:val="single" w:sz="4" w:space="0" w:color="auto"/>
+      </w:tblBorders>
       <w:tblCellMar>
-        <w:top w:w="0" w:type="dxa"/>
-        <w:left w:w="108" w:type="dxa"/>
-        <w:bottom w:w="0" w:type="dxa"/>
-        <w:right w:w="108" w:type="dxa"/>
+        <w:top w:w="58" w:type="dxa"/>
+        <w:left w:w="58" w:type="dxa"/>
+        <w:bottom w:w="58" w:type="dxa"/>
+        <w:right w:w="58" w:type="dxa"/>
       </w:tblCellMar>
     </w:tblPr>
+    <w:tcPr>
+      <w:vAlign w:val="center"/>
+    </w:tcPr>
     <w:tblStylePr w:type="firstRow">
-      <w:tblPr>
-        <w:jc w:val="left"/>
-      </w:tblPr>
-      <w:trPr>
-        <w:jc w:val="left"/>
-      </w:trPr>
+      <w:tblPr/>
       <w:tcPr>
         <w:tcBorders>
-          <w:bottom w:val="single" w:sz="0" w:space="0" w:color="auto"/>
+          <w:top w:val="single" w:sz="4" w:space="0" w:color="auto"/>
+          <w:left w:val="nil"/>
+          <w:bottom w:val="single" w:sz="4" w:space="0" w:color="auto"/>
+          <w:right w:val="nil"/>
+          <w:insideH w:val="nil"/>
+          <w:insideV w:val="nil"/>
+          <w:tl2br w:val="nil"/>
+          <w:tr2bl w:val="nil"/>
         </w:tcBorders>
-        <w:vAlign w:val="bottom"/>
       </w:tcPr>
     </w:tblStylePr>
   </w:style>
@@ -1740,8 +1503,9 @@
     <w:basedOn w:val="BodyText"/>
     <w:link w:val="FigureNoteChar"/>
     <w:qFormat/>
-    <w:rsid w:val="002C5DF2"/>
-    <w:pPr>
+    <w:rsid w:val="00A946AC"/>
+    <w:pPr>
+      <w:spacing w:before="60"/>
       <w:ind w:firstLine="0"/>
     </w:pPr>
   </w:style>
@@ -1749,7 +1513,7 @@
     <w:name w:val="FigureNote Char"/>
     <w:basedOn w:val="BodyTextChar"/>
     <w:link w:val="FigureNote"/>
-    <w:rsid w:val="002C5DF2"/>
+    <w:rsid w:val="00A946AC"/>
   </w:style>
   <w:style w:type="character" w:customStyle="1" w:styleId="APAEnumeratedChar">
     <w:name w:val="APAEnumerated Char"/>

</xml_diff>